<commit_message>
segunda aula de HTML
</commit_message>
<xml_diff>
--- a/roteiro_edicao-inicial-wix.docx
+++ b/roteiro_edicao-inicial-wix.docx
@@ -1,6 +1,6 @@
 
 <file path=word/document.xml><?xml version="1.0" encoding="utf-8"?>
-<w:document xmlns:wpc="http://schemas.microsoft.com/office/word/2010/wordprocessingCanvas" xmlns:cx="http://schemas.microsoft.com/office/drawing/2014/chartex" xmlns:cx1="http://schemas.microsoft.com/office/drawing/2015/9/8/chartex" xmlns:cx2="http://schemas.microsoft.com/office/drawing/2015/10/21/chartex" xmlns:cx3="http://schemas.microsoft.com/office/drawing/2016/5/9/chartex" xmlns:cx4="http://schemas.microsoft.com/office/drawing/2016/5/10/chartex" xmlns:cx5="http://schemas.microsoft.com/office/drawing/2016/5/11/chartex" xmlns:cx6="http://schemas.microsoft.com/office/drawing/2016/5/12/chartex" xmlns:cx7="http://schemas.microsoft.com/office/drawing/2016/5/13/chartex" xmlns:cx8="http://schemas.microsoft.com/office/drawing/2016/5/14/chartex" xmlns:mc="http://schemas.openxmlformats.org/markup-compatibility/2006" xmlns:aink="http://schemas.microsoft.com/office/drawing/2016/ink" xmlns:am3d="http://schemas.microsoft.com/office/drawing/2017/model3d" xmlns:o="urn:schemas-microsoft-com:office:office" xmlns:r="http://schemas.openxmlformats.org/officeDocument/2006/relationships" xmlns:m="http://schemas.openxmlformats.org/officeDocument/2006/math" xmlns:v="urn:schemas-microsoft-com:vml" xmlns:wp14="http://schemas.microsoft.com/office/word/2010/wordprocessingDrawing" xmlns:wp="http://schemas.openxmlformats.org/drawingml/2006/wordprocessingDrawing" xmlns:w10="urn:schemas-microsoft-com:office:word" xmlns:w="http://schemas.openxmlformats.org/wordprocessingml/2006/main" xmlns:w14="http://schemas.microsoft.com/office/word/2010/wordml" xmlns:w15="http://schemas.microsoft.com/office/word/2012/wordml" xmlns:w16cex="http://schemas.microsoft.com/office/word/2018/wordml/cex" xmlns:w16cid="http://schemas.microsoft.com/office/word/2016/wordml/cid" xmlns:w16="http://schemas.microsoft.com/office/word/2018/wordml" xmlns:w16se="http://schemas.microsoft.com/office/word/2015/wordml/symex" xmlns:wpg="http://schemas.microsoft.com/office/word/2010/wordprocessingGroup" xmlns:wpi="http://schemas.microsoft.com/office/word/2010/wordprocessingInk" xmlns:wne="http://schemas.microsoft.com/office/word/2006/wordml" xmlns:wps="http://schemas.microsoft.com/office/word/2010/wordprocessingShape" mc:Ignorable="w14 w15 w16se w16cid w16 w16cex wp14">
+<w:document xmlns:wpc="http://schemas.microsoft.com/office/word/2010/wordprocessingCanvas" xmlns:cx="http://schemas.microsoft.com/office/drawing/2014/chartex" xmlns:cx1="http://schemas.microsoft.com/office/drawing/2015/9/8/chartex" xmlns:cx2="http://schemas.microsoft.com/office/drawing/2015/10/21/chartex" xmlns:cx3="http://schemas.microsoft.com/office/drawing/2016/5/9/chartex" xmlns:cx4="http://schemas.microsoft.com/office/drawing/2016/5/10/chartex" xmlns:cx5="http://schemas.microsoft.com/office/drawing/2016/5/11/chartex" xmlns:cx6="http://schemas.microsoft.com/office/drawing/2016/5/12/chartex" xmlns:cx7="http://schemas.microsoft.com/office/drawing/2016/5/13/chartex" xmlns:cx8="http://schemas.microsoft.com/office/drawing/2016/5/14/chartex" xmlns:mc="http://schemas.openxmlformats.org/markup-compatibility/2006" xmlns:aink="http://schemas.microsoft.com/office/drawing/2016/ink" xmlns:am3d="http://schemas.microsoft.com/office/drawing/2017/model3d" xmlns:o="urn:schemas-microsoft-com:office:office" xmlns:r="http://schemas.openxmlformats.org/officeDocument/2006/relationships" xmlns:m="http://schemas.openxmlformats.org/officeDocument/2006/math" xmlns:v="urn:schemas-microsoft-com:vml" xmlns:wp14="http://schemas.microsoft.com/office/word/2010/wordprocessingDrawing" xmlns:wp="http://schemas.openxmlformats.org/drawingml/2006/wordprocessingDrawing" xmlns:w10="urn:schemas-microsoft-com:office:word" xmlns:w="http://schemas.openxmlformats.org/wordprocessingml/2006/main" xmlns:w14="http://schemas.microsoft.com/office/word/2010/wordml" xmlns:w15="http://schemas.microsoft.com/office/word/2012/wordml" xmlns:w16cid="http://schemas.microsoft.com/office/word/2016/wordml/cid" xmlns:w16se="http://schemas.microsoft.com/office/word/2015/wordml/symex" xmlns:wpg="http://schemas.microsoft.com/office/word/2010/wordprocessingGroup" xmlns:wpi="http://schemas.microsoft.com/office/word/2010/wordprocessingInk" xmlns:wne="http://schemas.microsoft.com/office/word/2006/wordml" xmlns:wps="http://schemas.microsoft.com/office/word/2010/wordprocessingShape" mc:Ignorable="w14 w15 w16se w16cid wp14">
   <w:body>
     <w:p>
       <w:pPr>
@@ -12,12 +12,20 @@
         <w:rPr>
           <w:lang w:val="pt-BR"/>
         </w:rPr>
-        <w:t>Roteiro – Edição inicial no site Wix</w:t>
-      </w:r>
-    </w:p>
-    <w:p>
-      <w:pPr>
-        <w:pStyle w:val="ListParagraph"/>
+        <w:t xml:space="preserve">Roteiro – Edição inicial no site </w:t>
+      </w:r>
+      <w:proofErr w:type="spellStart"/>
+      <w:r>
+        <w:rPr>
+          <w:lang w:val="pt-BR"/>
+        </w:rPr>
+        <w:t>Wix</w:t>
+      </w:r>
+      <w:proofErr w:type="spellEnd"/>
+    </w:p>
+    <w:p>
+      <w:pPr>
+        <w:pStyle w:val="PargrafodaLista"/>
         <w:numPr>
           <w:ilvl w:val="0"/>
           <w:numId w:val="1"/>
@@ -35,7 +43,7 @@
     </w:p>
     <w:p>
       <w:pPr>
-        <w:pStyle w:val="ListParagraph"/>
+        <w:pStyle w:val="PargrafodaLista"/>
         <w:numPr>
           <w:ilvl w:val="1"/>
           <w:numId w:val="1"/>
@@ -53,7 +61,7 @@
     </w:p>
     <w:p>
       <w:pPr>
-        <w:pStyle w:val="ListParagraph"/>
+        <w:pStyle w:val="PargrafodaLista"/>
         <w:numPr>
           <w:ilvl w:val="1"/>
           <w:numId w:val="1"/>
@@ -71,7 +79,7 @@
     </w:p>
     <w:p>
       <w:pPr>
-        <w:pStyle w:val="ListParagraph"/>
+        <w:pStyle w:val="PargrafodaLista"/>
         <w:numPr>
           <w:ilvl w:val="1"/>
           <w:numId w:val="1"/>
@@ -95,7 +103,7 @@
     </w:p>
     <w:p>
       <w:pPr>
-        <w:pStyle w:val="ListParagraph"/>
+        <w:pStyle w:val="PargrafodaLista"/>
         <w:numPr>
           <w:ilvl w:val="0"/>
           <w:numId w:val="1"/>
@@ -119,7 +127,7 @@
     </w:p>
     <w:p>
       <w:pPr>
-        <w:pStyle w:val="ListParagraph"/>
+        <w:pStyle w:val="PargrafodaLista"/>
         <w:numPr>
           <w:ilvl w:val="0"/>
           <w:numId w:val="1"/>
@@ -137,7 +145,7 @@
     </w:p>
     <w:p>
       <w:pPr>
-        <w:pStyle w:val="ListParagraph"/>
+        <w:pStyle w:val="PargrafodaLista"/>
         <w:numPr>
           <w:ilvl w:val="1"/>
           <w:numId w:val="1"/>
@@ -167,7 +175,7 @@
     </w:p>
     <w:p>
       <w:pPr>
-        <w:pStyle w:val="ListParagraph"/>
+        <w:pStyle w:val="PargrafodaLista"/>
         <w:numPr>
           <w:ilvl w:val="1"/>
           <w:numId w:val="1"/>
@@ -188,7 +196,7 @@
     </w:p>
     <w:p>
       <w:pPr>
-        <w:pStyle w:val="ListParagraph"/>
+        <w:pStyle w:val="PargrafodaLista"/>
         <w:numPr>
           <w:ilvl w:val="0"/>
           <w:numId w:val="1"/>
@@ -218,7 +226,7 @@
     </w:p>
     <w:p>
       <w:pPr>
-        <w:pStyle w:val="ListParagraph"/>
+        <w:pStyle w:val="PargrafodaLista"/>
         <w:numPr>
           <w:ilvl w:val="0"/>
           <w:numId w:val="1"/>
@@ -236,7 +244,7 @@
     </w:p>
     <w:p>
       <w:pPr>
-        <w:pStyle w:val="ListParagraph"/>
+        <w:pStyle w:val="PargrafodaLista"/>
         <w:numPr>
           <w:ilvl w:val="0"/>
           <w:numId w:val="1"/>
@@ -254,7 +262,7 @@
     </w:p>
     <w:p>
       <w:pPr>
-        <w:pStyle w:val="ListParagraph"/>
+        <w:pStyle w:val="PargrafodaLista"/>
         <w:numPr>
           <w:ilvl w:val="1"/>
           <w:numId w:val="1"/>
@@ -356,7 +364,7 @@
     </w:p>
     <w:p>
       <w:pPr>
-        <w:pStyle w:val="ListParagraph"/>
+        <w:pStyle w:val="PargrafodaLista"/>
         <w:numPr>
           <w:ilvl w:val="1"/>
           <w:numId w:val="1"/>
@@ -392,7 +400,7 @@
     </w:p>
     <w:p>
       <w:pPr>
-        <w:pStyle w:val="ListParagraph"/>
+        <w:pStyle w:val="PargrafodaLista"/>
         <w:numPr>
           <w:ilvl w:val="0"/>
           <w:numId w:val="1"/>
@@ -410,7 +418,7 @@
     </w:p>
     <w:p>
       <w:pPr>
-        <w:pStyle w:val="ListParagraph"/>
+        <w:pStyle w:val="PargrafodaLista"/>
         <w:numPr>
           <w:ilvl w:val="0"/>
           <w:numId w:val="1"/>
@@ -428,7 +436,7 @@
     </w:p>
     <w:p>
       <w:pPr>
-        <w:pStyle w:val="ListParagraph"/>
+        <w:pStyle w:val="PargrafodaLista"/>
         <w:numPr>
           <w:ilvl w:val="1"/>
           <w:numId w:val="1"/>
@@ -446,7 +454,7 @@
     </w:p>
     <w:p>
       <w:pPr>
-        <w:pStyle w:val="ListParagraph"/>
+        <w:pStyle w:val="PargrafodaLista"/>
         <w:numPr>
           <w:ilvl w:val="1"/>
           <w:numId w:val="1"/>
@@ -464,7 +472,7 @@
     </w:p>
     <w:p>
       <w:pPr>
-        <w:pStyle w:val="ListParagraph"/>
+        <w:pStyle w:val="PargrafodaLista"/>
         <w:numPr>
           <w:ilvl w:val="1"/>
           <w:numId w:val="1"/>
@@ -482,7 +490,7 @@
     </w:p>
     <w:p>
       <w:pPr>
-        <w:pStyle w:val="ListParagraph"/>
+        <w:pStyle w:val="PargrafodaLista"/>
         <w:numPr>
           <w:ilvl w:val="0"/>
           <w:numId w:val="1"/>
@@ -497,6 +505,811 @@
         </w:rPr>
         <w:t>Site &gt;&gt; Publicar</w:t>
       </w:r>
+    </w:p>
+    <w:p>
+      <w:pPr>
+        <w:rPr>
+          <w:lang w:val="pt-BR"/>
+        </w:rPr>
+      </w:pPr>
+      <w:r>
+        <w:rPr>
+          <w:lang w:val="pt-BR"/>
+        </w:rPr>
+        <w:br w:type="page"/>
+      </w:r>
+    </w:p>
+    <w:p>
+      <w:pPr>
+        <w:pStyle w:val="Ttulo1"/>
+        <w:rPr>
+          <w:lang w:val="pt-BR"/>
+        </w:rPr>
+      </w:pPr>
+      <w:r>
+        <w:rPr>
+          <w:lang w:val="pt-BR"/>
+        </w:rPr>
+        <w:lastRenderedPageBreak/>
+        <w:t>Roteiro HTML – aula 2</w:t>
+      </w:r>
+    </w:p>
+    <w:p>
+      <w:pPr>
+        <w:rPr>
+          <w:b/>
+          <w:lang w:val="pt-BR"/>
+        </w:rPr>
+      </w:pPr>
+      <w:r>
+        <w:rPr>
+          <w:b/>
+          <w:lang w:val="pt-BR"/>
+        </w:rPr>
+        <w:t>Estrutura de diretórios</w:t>
+      </w:r>
+    </w:p>
+    <w:p>
+      <w:pPr>
+        <w:rPr>
+          <w:b/>
+          <w:lang w:val="pt-BR"/>
+        </w:rPr>
+      </w:pPr>
+      <w:proofErr w:type="spellStart"/>
+      <w:r>
+        <w:rPr>
+          <w:b/>
+          <w:lang w:val="pt-BR"/>
+        </w:rPr>
+        <w:t>Template</w:t>
+      </w:r>
+      <w:proofErr w:type="spellEnd"/>
+      <w:r>
+        <w:rPr>
+          <w:b/>
+          <w:lang w:val="pt-BR"/>
+        </w:rPr>
+        <w:t xml:space="preserve"> base</w:t>
+      </w:r>
+    </w:p>
+    <w:p>
+      <w:pPr>
+        <w:rPr>
+          <w:b/>
+          <w:lang w:val="pt-BR"/>
+        </w:rPr>
+      </w:pPr>
+      <w:r>
+        <w:rPr>
+          <w:b/>
+          <w:lang w:val="pt-BR"/>
+        </w:rPr>
+        <w:t>Extensão Open in Default Browser</w:t>
+      </w:r>
+    </w:p>
+    <w:p>
+      <w:pPr>
+        <w:rPr>
+          <w:lang w:val="pt-BR"/>
+        </w:rPr>
+      </w:pPr>
+      <w:r>
+        <w:rPr>
+          <w:lang w:val="pt-BR"/>
+        </w:rPr>
+        <w:t>Oscar 2020</w:t>
+      </w:r>
+    </w:p>
+    <w:p>
+      <w:pPr>
+        <w:rPr>
+          <w:lang w:val="pt-BR"/>
+        </w:rPr>
+      </w:pPr>
+      <w:r>
+        <w:rPr>
+          <w:lang w:val="pt-BR"/>
+        </w:rPr>
+        <w:t xml:space="preserve">O Óscar ou Oscar, oficialmente chamado de Prêmios da Academia (em inglês, The </w:t>
+      </w:r>
+      <w:proofErr w:type="spellStart"/>
+      <w:r>
+        <w:rPr>
+          <w:lang w:val="pt-BR"/>
+        </w:rPr>
+        <w:t>Academy</w:t>
+      </w:r>
+      <w:proofErr w:type="spellEnd"/>
+      <w:r>
+        <w:rPr>
+          <w:lang w:val="pt-BR"/>
+        </w:rPr>
+        <w:t xml:space="preserve"> Awards ou The </w:t>
+      </w:r>
+      <w:proofErr w:type="spellStart"/>
+      <w:r>
+        <w:rPr>
+          <w:lang w:val="pt-BR"/>
+        </w:rPr>
+        <w:t>Oscars</w:t>
+      </w:r>
+      <w:proofErr w:type="spellEnd"/>
+      <w:r>
+        <w:rPr>
+          <w:lang w:val="pt-BR"/>
+        </w:rPr>
+        <w:t>) é o prêmio mais importante do cinema americano, uma cerimônia de premiação da Academia de Artes e Ciências Cinematográficas, fundada em Los Angeles em 1927, que presenteia anualmente os profissionais da indústria cinematográfica com o prêmio em reconhecimento à excelência do trabalho e conquistas na arte da produção cinematográfica.</w:t>
+      </w:r>
+    </w:p>
+    <w:p>
+      <w:pPr>
+        <w:rPr>
+          <w:b/>
+          <w:lang w:val="pt-BR"/>
+        </w:rPr>
+      </w:pPr>
+      <w:r>
+        <w:rPr>
+          <w:b/>
+          <w:lang w:val="pt-BR"/>
+        </w:rPr>
+        <w:t>Imagens</w:t>
+      </w:r>
+    </w:p>
+    <w:p>
+      <w:pPr>
+        <w:rPr>
+          <w:lang w:val="pt-BR"/>
+        </w:rPr>
+      </w:pPr>
+      <w:r>
+        <w:rPr>
+          <w:b/>
+          <w:lang w:val="pt-BR"/>
+        </w:rPr>
+        <w:t>Listas não ordenadas</w:t>
+      </w:r>
+    </w:p>
+    <w:p>
+      <w:pPr>
+        <w:rPr>
+          <w:lang w:val="pt-BR"/>
+        </w:rPr>
+      </w:pPr>
+      <w:r>
+        <w:rPr>
+          <w:lang w:val="pt-BR"/>
+        </w:rPr>
+        <w:t>Principais prêmios</w:t>
+      </w:r>
+    </w:p>
+    <w:p>
+      <w:pPr>
+        <w:pStyle w:val="PargrafodaLista"/>
+        <w:numPr>
+          <w:ilvl w:val="0"/>
+          <w:numId w:val="3"/>
+        </w:numPr>
+        <w:rPr>
+          <w:lang w:val="pt-BR"/>
+        </w:rPr>
+      </w:pPr>
+      <w:r>
+        <w:rPr>
+          <w:lang w:val="pt-BR"/>
+        </w:rPr>
+        <w:t>Melhor Filme</w:t>
+      </w:r>
+    </w:p>
+    <w:p>
+      <w:pPr>
+        <w:pStyle w:val="PargrafodaLista"/>
+        <w:numPr>
+          <w:ilvl w:val="0"/>
+          <w:numId w:val="3"/>
+        </w:numPr>
+        <w:rPr>
+          <w:lang w:val="pt-BR"/>
+        </w:rPr>
+      </w:pPr>
+      <w:r>
+        <w:rPr>
+          <w:lang w:val="pt-BR"/>
+        </w:rPr>
+        <w:t>Melhor Diretor</w:t>
+      </w:r>
+    </w:p>
+    <w:p>
+      <w:pPr>
+        <w:pStyle w:val="PargrafodaLista"/>
+        <w:numPr>
+          <w:ilvl w:val="0"/>
+          <w:numId w:val="3"/>
+        </w:numPr>
+        <w:rPr>
+          <w:lang w:val="pt-BR"/>
+        </w:rPr>
+      </w:pPr>
+      <w:r>
+        <w:rPr>
+          <w:lang w:val="pt-BR"/>
+        </w:rPr>
+        <w:t>Melhor Ator</w:t>
+      </w:r>
+    </w:p>
+    <w:p>
+      <w:pPr>
+        <w:pStyle w:val="PargrafodaLista"/>
+        <w:numPr>
+          <w:ilvl w:val="0"/>
+          <w:numId w:val="3"/>
+        </w:numPr>
+        <w:rPr>
+          <w:lang w:val="pt-BR"/>
+        </w:rPr>
+      </w:pPr>
+      <w:r>
+        <w:rPr>
+          <w:lang w:val="pt-BR"/>
+        </w:rPr>
+        <w:t>Melhor Atriz</w:t>
+      </w:r>
+    </w:p>
+    <w:p>
+      <w:pPr>
+        <w:pStyle w:val="PargrafodaLista"/>
+        <w:numPr>
+          <w:ilvl w:val="0"/>
+          <w:numId w:val="3"/>
+        </w:numPr>
+        <w:rPr>
+          <w:lang w:val="pt-BR"/>
+        </w:rPr>
+      </w:pPr>
+      <w:r>
+        <w:rPr>
+          <w:lang w:val="pt-BR"/>
+        </w:rPr>
+        <w:t>Melhor Ator Coadjuvante</w:t>
+      </w:r>
+    </w:p>
+    <w:p>
+      <w:pPr>
+        <w:pStyle w:val="PargrafodaLista"/>
+        <w:numPr>
+          <w:ilvl w:val="0"/>
+          <w:numId w:val="3"/>
+        </w:numPr>
+        <w:rPr>
+          <w:lang w:val="pt-BR"/>
+        </w:rPr>
+      </w:pPr>
+      <w:r>
+        <w:rPr>
+          <w:lang w:val="pt-BR"/>
+        </w:rPr>
+        <w:t>Melhor Atriz Coadjuvante</w:t>
+      </w:r>
+    </w:p>
+    <w:p>
+      <w:pPr>
+        <w:pStyle w:val="PargrafodaLista"/>
+        <w:numPr>
+          <w:ilvl w:val="0"/>
+          <w:numId w:val="3"/>
+        </w:numPr>
+        <w:rPr>
+          <w:lang w:val="pt-BR"/>
+        </w:rPr>
+      </w:pPr>
+      <w:r>
+        <w:rPr>
+          <w:lang w:val="pt-BR"/>
+        </w:rPr>
+        <w:t>Melhor Roteiro Original</w:t>
+      </w:r>
+    </w:p>
+    <w:p>
+      <w:pPr>
+        <w:pStyle w:val="PargrafodaLista"/>
+        <w:numPr>
+          <w:ilvl w:val="0"/>
+          <w:numId w:val="3"/>
+        </w:numPr>
+        <w:rPr>
+          <w:lang w:val="pt-BR"/>
+        </w:rPr>
+      </w:pPr>
+      <w:r>
+        <w:rPr>
+          <w:lang w:val="pt-BR"/>
+        </w:rPr>
+        <w:t>Melhor Roteiro Adaptado</w:t>
+      </w:r>
+    </w:p>
+    <w:p>
+      <w:pPr>
+        <w:rPr>
+          <w:b/>
+          <w:lang w:val="pt-BR"/>
+        </w:rPr>
+      </w:pPr>
+      <w:r>
+        <w:rPr>
+          <w:b/>
+          <w:lang w:val="pt-BR"/>
+        </w:rPr>
+        <w:t>Listas ordenadas</w:t>
+      </w:r>
+    </w:p>
+    <w:p>
+      <w:pPr>
+        <w:rPr>
+          <w:lang w:val="pt-BR"/>
+        </w:rPr>
+      </w:pPr>
+      <w:r>
+        <w:rPr>
+          <w:lang w:val="pt-BR"/>
+        </w:rPr>
+        <w:t>Ordem em que os prêmios do Oscar são anunciados:</w:t>
+      </w:r>
+    </w:p>
+    <w:p>
+      <w:pPr>
+        <w:pStyle w:val="PargrafodaLista"/>
+        <w:numPr>
+          <w:ilvl w:val="0"/>
+          <w:numId w:val="2"/>
+        </w:numPr>
+        <w:rPr>
+          <w:lang w:val="pt-BR"/>
+        </w:rPr>
+      </w:pPr>
+      <w:r>
+        <w:rPr>
+          <w:lang w:val="pt-BR"/>
+        </w:rPr>
+        <w:t>Ator coadjuvante</w:t>
+      </w:r>
+    </w:p>
+    <w:p>
+      <w:pPr>
+        <w:pStyle w:val="PargrafodaLista"/>
+        <w:numPr>
+          <w:ilvl w:val="0"/>
+          <w:numId w:val="2"/>
+        </w:numPr>
+        <w:rPr>
+          <w:lang w:val="pt-BR"/>
+        </w:rPr>
+      </w:pPr>
+      <w:r>
+        <w:rPr>
+          <w:lang w:val="pt-BR"/>
+        </w:rPr>
+        <w:t>Maquiagem</w:t>
+      </w:r>
+    </w:p>
+    <w:p>
+      <w:pPr>
+        <w:pStyle w:val="PargrafodaLista"/>
+        <w:numPr>
+          <w:ilvl w:val="0"/>
+          <w:numId w:val="2"/>
+        </w:numPr>
+        <w:rPr>
+          <w:lang w:val="pt-BR"/>
+        </w:rPr>
+      </w:pPr>
+      <w:r>
+        <w:rPr>
+          <w:lang w:val="pt-BR"/>
+        </w:rPr>
+        <w:t>Figurino</w:t>
+      </w:r>
+    </w:p>
+    <w:p>
+      <w:pPr>
+        <w:pStyle w:val="PargrafodaLista"/>
+        <w:numPr>
+          <w:ilvl w:val="0"/>
+          <w:numId w:val="2"/>
+        </w:numPr>
+        <w:rPr>
+          <w:lang w:val="pt-BR"/>
+        </w:rPr>
+      </w:pPr>
+      <w:r>
+        <w:rPr>
+          <w:lang w:val="pt-BR"/>
+        </w:rPr>
+        <w:t>Documentário</w:t>
+      </w:r>
+    </w:p>
+    <w:p>
+      <w:pPr>
+        <w:pStyle w:val="PargrafodaLista"/>
+        <w:numPr>
+          <w:ilvl w:val="0"/>
+          <w:numId w:val="2"/>
+        </w:numPr>
+        <w:rPr>
+          <w:lang w:val="pt-BR"/>
+        </w:rPr>
+      </w:pPr>
+      <w:r>
+        <w:rPr>
+          <w:lang w:val="pt-BR"/>
+        </w:rPr>
+        <w:t>Edição de som</w:t>
+      </w:r>
+    </w:p>
+    <w:p>
+      <w:pPr>
+        <w:pStyle w:val="PargrafodaLista"/>
+        <w:numPr>
+          <w:ilvl w:val="0"/>
+          <w:numId w:val="2"/>
+        </w:numPr>
+        <w:rPr>
+          <w:lang w:val="pt-BR"/>
+        </w:rPr>
+      </w:pPr>
+      <w:r>
+        <w:rPr>
+          <w:lang w:val="pt-BR"/>
+        </w:rPr>
+        <w:t>Mixagem de som</w:t>
+      </w:r>
+    </w:p>
+    <w:p>
+      <w:pPr>
+        <w:pStyle w:val="PargrafodaLista"/>
+        <w:numPr>
+          <w:ilvl w:val="0"/>
+          <w:numId w:val="2"/>
+        </w:numPr>
+        <w:rPr>
+          <w:lang w:val="pt-BR"/>
+        </w:rPr>
+      </w:pPr>
+      <w:r>
+        <w:rPr>
+          <w:lang w:val="pt-BR"/>
+        </w:rPr>
+        <w:t>Direção de arte</w:t>
+      </w:r>
+    </w:p>
+    <w:p>
+      <w:pPr>
+        <w:pStyle w:val="PargrafodaLista"/>
+        <w:numPr>
+          <w:ilvl w:val="0"/>
+          <w:numId w:val="2"/>
+        </w:numPr>
+        <w:rPr>
+          <w:lang w:val="pt-BR"/>
+        </w:rPr>
+      </w:pPr>
+      <w:r>
+        <w:rPr>
+          <w:lang w:val="pt-BR"/>
+        </w:rPr>
+        <w:t>Filme estrangeiro</w:t>
+      </w:r>
+    </w:p>
+    <w:p>
+      <w:pPr>
+        <w:pStyle w:val="PargrafodaLista"/>
+        <w:numPr>
+          <w:ilvl w:val="0"/>
+          <w:numId w:val="2"/>
+        </w:numPr>
+        <w:rPr>
+          <w:lang w:val="pt-BR"/>
+        </w:rPr>
+      </w:pPr>
+      <w:r>
+        <w:rPr>
+          <w:lang w:val="pt-BR"/>
+        </w:rPr>
+        <w:t>Atriz coadjuvante</w:t>
+      </w:r>
+    </w:p>
+    <w:p>
+      <w:pPr>
+        <w:pStyle w:val="PargrafodaLista"/>
+        <w:numPr>
+          <w:ilvl w:val="0"/>
+          <w:numId w:val="2"/>
+        </w:numPr>
+        <w:rPr>
+          <w:lang w:val="pt-BR"/>
+        </w:rPr>
+      </w:pPr>
+      <w:r>
+        <w:rPr>
+          <w:lang w:val="pt-BR"/>
+        </w:rPr>
+        <w:t>Curta de animação</w:t>
+      </w:r>
+    </w:p>
+    <w:p>
+      <w:pPr>
+        <w:pStyle w:val="PargrafodaLista"/>
+        <w:numPr>
+          <w:ilvl w:val="0"/>
+          <w:numId w:val="2"/>
+        </w:numPr>
+        <w:rPr>
+          <w:lang w:val="pt-BR"/>
+        </w:rPr>
+      </w:pPr>
+      <w:r>
+        <w:rPr>
+          <w:lang w:val="pt-BR"/>
+        </w:rPr>
+        <w:t>Animação</w:t>
+      </w:r>
+    </w:p>
+    <w:p>
+      <w:pPr>
+        <w:pStyle w:val="PargrafodaLista"/>
+        <w:numPr>
+          <w:ilvl w:val="0"/>
+          <w:numId w:val="2"/>
+        </w:numPr>
+        <w:rPr>
+          <w:lang w:val="pt-BR"/>
+        </w:rPr>
+      </w:pPr>
+      <w:r>
+        <w:rPr>
+          <w:lang w:val="pt-BR"/>
+        </w:rPr>
+        <w:t>Efeitos visuais</w:t>
+      </w:r>
+    </w:p>
+    <w:p>
+      <w:pPr>
+        <w:pStyle w:val="PargrafodaLista"/>
+        <w:numPr>
+          <w:ilvl w:val="0"/>
+          <w:numId w:val="2"/>
+        </w:numPr>
+        <w:rPr>
+          <w:lang w:val="pt-BR"/>
+        </w:rPr>
+      </w:pPr>
+      <w:r>
+        <w:rPr>
+          <w:lang w:val="pt-BR"/>
+        </w:rPr>
+        <w:t>Montagem</w:t>
+      </w:r>
+    </w:p>
+    <w:p>
+      <w:pPr>
+        <w:pStyle w:val="PargrafodaLista"/>
+        <w:numPr>
+          <w:ilvl w:val="0"/>
+          <w:numId w:val="2"/>
+        </w:numPr>
+        <w:rPr>
+          <w:lang w:val="pt-BR"/>
+        </w:rPr>
+      </w:pPr>
+      <w:r>
+        <w:rPr>
+          <w:lang w:val="pt-BR"/>
+        </w:rPr>
+        <w:t>Curta-documentário</w:t>
+      </w:r>
+    </w:p>
+    <w:p>
+      <w:pPr>
+        <w:pStyle w:val="PargrafodaLista"/>
+        <w:numPr>
+          <w:ilvl w:val="0"/>
+          <w:numId w:val="2"/>
+        </w:numPr>
+        <w:rPr>
+          <w:lang w:val="pt-BR"/>
+        </w:rPr>
+      </w:pPr>
+      <w:r>
+        <w:rPr>
+          <w:lang w:val="pt-BR"/>
+        </w:rPr>
+        <w:lastRenderedPageBreak/>
+        <w:t>Curta-metragem</w:t>
+      </w:r>
+    </w:p>
+    <w:p>
+      <w:pPr>
+        <w:pStyle w:val="PargrafodaLista"/>
+        <w:numPr>
+          <w:ilvl w:val="0"/>
+          <w:numId w:val="2"/>
+        </w:numPr>
+        <w:rPr>
+          <w:lang w:val="pt-BR"/>
+        </w:rPr>
+      </w:pPr>
+      <w:r>
+        <w:rPr>
+          <w:lang w:val="pt-BR"/>
+        </w:rPr>
+        <w:t>Roteiro adaptado</w:t>
+      </w:r>
+    </w:p>
+    <w:p>
+      <w:pPr>
+        <w:pStyle w:val="PargrafodaLista"/>
+        <w:numPr>
+          <w:ilvl w:val="0"/>
+          <w:numId w:val="2"/>
+        </w:numPr>
+        <w:rPr>
+          <w:lang w:val="pt-BR"/>
+        </w:rPr>
+      </w:pPr>
+      <w:r>
+        <w:rPr>
+          <w:lang w:val="pt-BR"/>
+        </w:rPr>
+        <w:t>Roteiro original</w:t>
+      </w:r>
+    </w:p>
+    <w:p>
+      <w:pPr>
+        <w:pStyle w:val="PargrafodaLista"/>
+        <w:numPr>
+          <w:ilvl w:val="0"/>
+          <w:numId w:val="2"/>
+        </w:numPr>
+        <w:rPr>
+          <w:lang w:val="pt-BR"/>
+        </w:rPr>
+      </w:pPr>
+      <w:r>
+        <w:rPr>
+          <w:lang w:val="pt-BR"/>
+        </w:rPr>
+        <w:t>Fotografia</w:t>
+      </w:r>
+    </w:p>
+    <w:p>
+      <w:pPr>
+        <w:pStyle w:val="PargrafodaLista"/>
+        <w:numPr>
+          <w:ilvl w:val="0"/>
+          <w:numId w:val="2"/>
+        </w:numPr>
+        <w:rPr>
+          <w:lang w:val="pt-BR"/>
+        </w:rPr>
+      </w:pPr>
+      <w:r>
+        <w:rPr>
+          <w:lang w:val="pt-BR"/>
+        </w:rPr>
+        <w:t>Trilha sonora</w:t>
+      </w:r>
+    </w:p>
+    <w:p>
+      <w:pPr>
+        <w:pStyle w:val="PargrafodaLista"/>
+        <w:numPr>
+          <w:ilvl w:val="0"/>
+          <w:numId w:val="2"/>
+        </w:numPr>
+        <w:rPr>
+          <w:lang w:val="pt-BR"/>
+        </w:rPr>
+      </w:pPr>
+      <w:r>
+        <w:rPr>
+          <w:lang w:val="pt-BR"/>
+        </w:rPr>
+        <w:t>Canção original</w:t>
+      </w:r>
+    </w:p>
+    <w:p>
+      <w:pPr>
+        <w:pStyle w:val="PargrafodaLista"/>
+        <w:numPr>
+          <w:ilvl w:val="0"/>
+          <w:numId w:val="2"/>
+        </w:numPr>
+        <w:rPr>
+          <w:lang w:val="pt-BR"/>
+        </w:rPr>
+      </w:pPr>
+      <w:r>
+        <w:rPr>
+          <w:lang w:val="pt-BR"/>
+        </w:rPr>
+        <w:t>Direção</w:t>
+      </w:r>
+    </w:p>
+    <w:p>
+      <w:pPr>
+        <w:pStyle w:val="PargrafodaLista"/>
+        <w:numPr>
+          <w:ilvl w:val="0"/>
+          <w:numId w:val="2"/>
+        </w:numPr>
+        <w:rPr>
+          <w:lang w:val="pt-BR"/>
+        </w:rPr>
+      </w:pPr>
+      <w:r>
+        <w:rPr>
+          <w:lang w:val="pt-BR"/>
+        </w:rPr>
+        <w:t>Ator</w:t>
+      </w:r>
+    </w:p>
+    <w:p>
+      <w:pPr>
+        <w:pStyle w:val="PargrafodaLista"/>
+        <w:numPr>
+          <w:ilvl w:val="0"/>
+          <w:numId w:val="2"/>
+        </w:numPr>
+        <w:rPr>
+          <w:lang w:val="pt-BR"/>
+        </w:rPr>
+      </w:pPr>
+      <w:r>
+        <w:rPr>
+          <w:lang w:val="pt-BR"/>
+        </w:rPr>
+        <w:t>Atriz</w:t>
+      </w:r>
+    </w:p>
+    <w:p>
+      <w:pPr>
+        <w:pStyle w:val="PargrafodaLista"/>
+        <w:numPr>
+          <w:ilvl w:val="0"/>
+          <w:numId w:val="2"/>
+        </w:numPr>
+        <w:rPr>
+          <w:lang w:val="pt-BR"/>
+        </w:rPr>
+      </w:pPr>
+      <w:r>
+        <w:rPr>
+          <w:lang w:val="pt-BR"/>
+        </w:rPr>
+        <w:t>Filme</w:t>
+      </w:r>
+    </w:p>
+    <w:p>
+      <w:pPr>
+        <w:rPr>
+          <w:lang w:val="pt-BR"/>
+        </w:rPr>
+      </w:pPr>
+      <w:bookmarkStart w:id="0" w:name="_GoBack"/>
+      <w:bookmarkEnd w:id="0"/>
+      <w:r>
+        <w:rPr>
+          <w:lang w:val="pt-BR"/>
+        </w:rPr>
+        <w:t>Links</w:t>
+      </w:r>
+    </w:p>
+    <w:p>
+      <w:pPr>
+        <w:rPr>
+          <w:lang w:val="pt-BR"/>
+        </w:rPr>
+      </w:pPr>
     </w:p>
     <w:sectPr>
       <w:pgSz w:w="12240" w:h="15840"/>
@@ -509,8 +1322,121 @@
 </file>
 
 <file path=word/numbering.xml><?xml version="1.0" encoding="utf-8"?>
-<w:numbering xmlns:wpc="http://schemas.microsoft.com/office/word/2010/wordprocessingCanvas" xmlns:cx="http://schemas.microsoft.com/office/drawing/2014/chartex" xmlns:cx1="http://schemas.microsoft.com/office/drawing/2015/9/8/chartex" xmlns:cx2="http://schemas.microsoft.com/office/drawing/2015/10/21/chartex" xmlns:cx3="http://schemas.microsoft.com/office/drawing/2016/5/9/chartex" xmlns:cx4="http://schemas.microsoft.com/office/drawing/2016/5/10/chartex" xmlns:cx5="http://schemas.microsoft.com/office/drawing/2016/5/11/chartex" xmlns:cx6="http://schemas.microsoft.com/office/drawing/2016/5/12/chartex" xmlns:cx7="http://schemas.microsoft.com/office/drawing/2016/5/13/chartex" xmlns:cx8="http://schemas.microsoft.com/office/drawing/2016/5/14/chartex" xmlns:mc="http://schemas.openxmlformats.org/markup-compatibility/2006" xmlns:aink="http://schemas.microsoft.com/office/drawing/2016/ink" xmlns:am3d="http://schemas.microsoft.com/office/drawing/2017/model3d" xmlns:o="urn:schemas-microsoft-com:office:office" xmlns:r="http://schemas.openxmlformats.org/officeDocument/2006/relationships" xmlns:m="http://schemas.openxmlformats.org/officeDocument/2006/math" xmlns:v="urn:schemas-microsoft-com:vml" xmlns:wp14="http://schemas.microsoft.com/office/word/2010/wordprocessingDrawing" xmlns:wp="http://schemas.openxmlformats.org/drawingml/2006/wordprocessingDrawing" xmlns:w10="urn:schemas-microsoft-com:office:word" xmlns:w="http://schemas.openxmlformats.org/wordprocessingml/2006/main" xmlns:w14="http://schemas.microsoft.com/office/word/2010/wordml" xmlns:w15="http://schemas.microsoft.com/office/word/2012/wordml" xmlns:w16cex="http://schemas.microsoft.com/office/word/2018/wordml/cex" xmlns:w16cid="http://schemas.microsoft.com/office/word/2016/wordml/cid" xmlns:w16="http://schemas.microsoft.com/office/word/2018/wordml" xmlns:w16se="http://schemas.microsoft.com/office/word/2015/wordml/symex" xmlns:wpg="http://schemas.microsoft.com/office/word/2010/wordprocessingGroup" xmlns:wpi="http://schemas.microsoft.com/office/word/2010/wordprocessingInk" xmlns:wne="http://schemas.microsoft.com/office/word/2006/wordml" xmlns:wps="http://schemas.microsoft.com/office/word/2010/wordprocessingShape" mc:Ignorable="w14 w15 w16se w16cid w16 w16cex wp14">
+<w:numbering xmlns:wpc="http://schemas.microsoft.com/office/word/2010/wordprocessingCanvas" xmlns:cx="http://schemas.microsoft.com/office/drawing/2014/chartex" xmlns:cx1="http://schemas.microsoft.com/office/drawing/2015/9/8/chartex" xmlns:cx2="http://schemas.microsoft.com/office/drawing/2015/10/21/chartex" xmlns:cx3="http://schemas.microsoft.com/office/drawing/2016/5/9/chartex" xmlns:cx4="http://schemas.microsoft.com/office/drawing/2016/5/10/chartex" xmlns:cx5="http://schemas.microsoft.com/office/drawing/2016/5/11/chartex" xmlns:cx6="http://schemas.microsoft.com/office/drawing/2016/5/12/chartex" xmlns:cx7="http://schemas.microsoft.com/office/drawing/2016/5/13/chartex" xmlns:cx8="http://schemas.microsoft.com/office/drawing/2016/5/14/chartex" xmlns:mc="http://schemas.openxmlformats.org/markup-compatibility/2006" xmlns:aink="http://schemas.microsoft.com/office/drawing/2016/ink" xmlns:am3d="http://schemas.microsoft.com/office/drawing/2017/model3d" xmlns:o="urn:schemas-microsoft-com:office:office" xmlns:r="http://schemas.openxmlformats.org/officeDocument/2006/relationships" xmlns:m="http://schemas.openxmlformats.org/officeDocument/2006/math" xmlns:v="urn:schemas-microsoft-com:vml" xmlns:wp14="http://schemas.microsoft.com/office/word/2010/wordprocessingDrawing" xmlns:wp="http://schemas.openxmlformats.org/drawingml/2006/wordprocessingDrawing" xmlns:w10="urn:schemas-microsoft-com:office:word" xmlns:w="http://schemas.openxmlformats.org/wordprocessingml/2006/main" xmlns:w14="http://schemas.microsoft.com/office/word/2010/wordml" xmlns:w15="http://schemas.microsoft.com/office/word/2012/wordml" xmlns:w16cid="http://schemas.microsoft.com/office/word/2016/wordml/cid" xmlns:w16se="http://schemas.microsoft.com/office/word/2015/wordml/symex" xmlns:wpg="http://schemas.microsoft.com/office/word/2010/wordprocessingGroup" xmlns:wpi="http://schemas.microsoft.com/office/word/2010/wordprocessingInk" xmlns:wne="http://schemas.microsoft.com/office/word/2006/wordml" xmlns:wps="http://schemas.microsoft.com/office/word/2010/wordprocessingShape" mc:Ignorable="w14 w15 w16se w16cid wp14">
   <w:abstractNum w:abstractNumId="0" w15:restartNumberingAfterBreak="0">
+    <w:nsid w:val="086660A0"/>
+    <w:multiLevelType w:val="hybridMultilevel"/>
+    <w:tmpl w:val="687CE938"/>
+    <w:lvl w:ilvl="0" w:tplc="04160001">
+      <w:start w:val="1"/>
+      <w:numFmt w:val="bullet"/>
+      <w:lvlText w:val=""/>
+      <w:lvlJc w:val="left"/>
+      <w:pPr>
+        <w:ind w:left="720" w:hanging="360"/>
+      </w:pPr>
+      <w:rPr>
+        <w:rFonts w:ascii="Symbol" w:hAnsi="Symbol" w:hint="default"/>
+      </w:rPr>
+    </w:lvl>
+    <w:lvl w:ilvl="1" w:tplc="04160003" w:tentative="1">
+      <w:start w:val="1"/>
+      <w:numFmt w:val="bullet"/>
+      <w:lvlText w:val="o"/>
+      <w:lvlJc w:val="left"/>
+      <w:pPr>
+        <w:ind w:left="1440" w:hanging="360"/>
+      </w:pPr>
+      <w:rPr>
+        <w:rFonts w:ascii="Courier New" w:hAnsi="Courier New" w:cs="Courier New" w:hint="default"/>
+      </w:rPr>
+    </w:lvl>
+    <w:lvl w:ilvl="2" w:tplc="04160005" w:tentative="1">
+      <w:start w:val="1"/>
+      <w:numFmt w:val="bullet"/>
+      <w:lvlText w:val=""/>
+      <w:lvlJc w:val="left"/>
+      <w:pPr>
+        <w:ind w:left="2160" w:hanging="360"/>
+      </w:pPr>
+      <w:rPr>
+        <w:rFonts w:ascii="Wingdings" w:hAnsi="Wingdings" w:hint="default"/>
+      </w:rPr>
+    </w:lvl>
+    <w:lvl w:ilvl="3" w:tplc="04160001" w:tentative="1">
+      <w:start w:val="1"/>
+      <w:numFmt w:val="bullet"/>
+      <w:lvlText w:val=""/>
+      <w:lvlJc w:val="left"/>
+      <w:pPr>
+        <w:ind w:left="2880" w:hanging="360"/>
+      </w:pPr>
+      <w:rPr>
+        <w:rFonts w:ascii="Symbol" w:hAnsi="Symbol" w:hint="default"/>
+      </w:rPr>
+    </w:lvl>
+    <w:lvl w:ilvl="4" w:tplc="04160003" w:tentative="1">
+      <w:start w:val="1"/>
+      <w:numFmt w:val="bullet"/>
+      <w:lvlText w:val="o"/>
+      <w:lvlJc w:val="left"/>
+      <w:pPr>
+        <w:ind w:left="3600" w:hanging="360"/>
+      </w:pPr>
+      <w:rPr>
+        <w:rFonts w:ascii="Courier New" w:hAnsi="Courier New" w:cs="Courier New" w:hint="default"/>
+      </w:rPr>
+    </w:lvl>
+    <w:lvl w:ilvl="5" w:tplc="04160005" w:tentative="1">
+      <w:start w:val="1"/>
+      <w:numFmt w:val="bullet"/>
+      <w:lvlText w:val=""/>
+      <w:lvlJc w:val="left"/>
+      <w:pPr>
+        <w:ind w:left="4320" w:hanging="360"/>
+      </w:pPr>
+      <w:rPr>
+        <w:rFonts w:ascii="Wingdings" w:hAnsi="Wingdings" w:hint="default"/>
+      </w:rPr>
+    </w:lvl>
+    <w:lvl w:ilvl="6" w:tplc="04160001" w:tentative="1">
+      <w:start w:val="1"/>
+      <w:numFmt w:val="bullet"/>
+      <w:lvlText w:val=""/>
+      <w:lvlJc w:val="left"/>
+      <w:pPr>
+        <w:ind w:left="5040" w:hanging="360"/>
+      </w:pPr>
+      <w:rPr>
+        <w:rFonts w:ascii="Symbol" w:hAnsi="Symbol" w:hint="default"/>
+      </w:rPr>
+    </w:lvl>
+    <w:lvl w:ilvl="7" w:tplc="04160003" w:tentative="1">
+      <w:start w:val="1"/>
+      <w:numFmt w:val="bullet"/>
+      <w:lvlText w:val="o"/>
+      <w:lvlJc w:val="left"/>
+      <w:pPr>
+        <w:ind w:left="5760" w:hanging="360"/>
+      </w:pPr>
+      <w:rPr>
+        <w:rFonts w:ascii="Courier New" w:hAnsi="Courier New" w:cs="Courier New" w:hint="default"/>
+      </w:rPr>
+    </w:lvl>
+    <w:lvl w:ilvl="8" w:tplc="04160005" w:tentative="1">
+      <w:start w:val="1"/>
+      <w:numFmt w:val="bullet"/>
+      <w:lvlText w:val=""/>
+      <w:lvlJc w:val="left"/>
+      <w:pPr>
+        <w:ind w:left="6480" w:hanging="360"/>
+      </w:pPr>
+      <w:rPr>
+        <w:rFonts w:ascii="Wingdings" w:hAnsi="Wingdings" w:hint="default"/>
+      </w:rPr>
+    </w:lvl>
+  </w:abstractNum>
+  <w:abstractNum w:abstractNumId="1" w15:restartNumberingAfterBreak="0">
     <w:nsid w:val="3F957200"/>
     <w:multiLevelType w:val="hybridMultilevel"/>
     <w:tmpl w:val="7B480454"/>
@@ -596,14 +1522,106 @@
       </w:pPr>
     </w:lvl>
   </w:abstractNum>
+  <w:abstractNum w:abstractNumId="2" w15:restartNumberingAfterBreak="0">
+    <w:nsid w:val="709F498A"/>
+    <w:multiLevelType w:val="hybridMultilevel"/>
+    <w:tmpl w:val="E4F077B8"/>
+    <w:lvl w:ilvl="0" w:tplc="0416000F">
+      <w:start w:val="1"/>
+      <w:numFmt w:val="decimal"/>
+      <w:lvlText w:val="%1."/>
+      <w:lvlJc w:val="left"/>
+      <w:pPr>
+        <w:ind w:left="720" w:hanging="360"/>
+      </w:pPr>
+    </w:lvl>
+    <w:lvl w:ilvl="1" w:tplc="04160019" w:tentative="1">
+      <w:start w:val="1"/>
+      <w:numFmt w:val="lowerLetter"/>
+      <w:lvlText w:val="%2."/>
+      <w:lvlJc w:val="left"/>
+      <w:pPr>
+        <w:ind w:left="1440" w:hanging="360"/>
+      </w:pPr>
+    </w:lvl>
+    <w:lvl w:ilvl="2" w:tplc="0416001B" w:tentative="1">
+      <w:start w:val="1"/>
+      <w:numFmt w:val="lowerRoman"/>
+      <w:lvlText w:val="%3."/>
+      <w:lvlJc w:val="right"/>
+      <w:pPr>
+        <w:ind w:left="2160" w:hanging="180"/>
+      </w:pPr>
+    </w:lvl>
+    <w:lvl w:ilvl="3" w:tplc="0416000F" w:tentative="1">
+      <w:start w:val="1"/>
+      <w:numFmt w:val="decimal"/>
+      <w:lvlText w:val="%4."/>
+      <w:lvlJc w:val="left"/>
+      <w:pPr>
+        <w:ind w:left="2880" w:hanging="360"/>
+      </w:pPr>
+    </w:lvl>
+    <w:lvl w:ilvl="4" w:tplc="04160019" w:tentative="1">
+      <w:start w:val="1"/>
+      <w:numFmt w:val="lowerLetter"/>
+      <w:lvlText w:val="%5."/>
+      <w:lvlJc w:val="left"/>
+      <w:pPr>
+        <w:ind w:left="3600" w:hanging="360"/>
+      </w:pPr>
+    </w:lvl>
+    <w:lvl w:ilvl="5" w:tplc="0416001B" w:tentative="1">
+      <w:start w:val="1"/>
+      <w:numFmt w:val="lowerRoman"/>
+      <w:lvlText w:val="%6."/>
+      <w:lvlJc w:val="right"/>
+      <w:pPr>
+        <w:ind w:left="4320" w:hanging="180"/>
+      </w:pPr>
+    </w:lvl>
+    <w:lvl w:ilvl="6" w:tplc="0416000F" w:tentative="1">
+      <w:start w:val="1"/>
+      <w:numFmt w:val="decimal"/>
+      <w:lvlText w:val="%7."/>
+      <w:lvlJc w:val="left"/>
+      <w:pPr>
+        <w:ind w:left="5040" w:hanging="360"/>
+      </w:pPr>
+    </w:lvl>
+    <w:lvl w:ilvl="7" w:tplc="04160019" w:tentative="1">
+      <w:start w:val="1"/>
+      <w:numFmt w:val="lowerLetter"/>
+      <w:lvlText w:val="%8."/>
+      <w:lvlJc w:val="left"/>
+      <w:pPr>
+        <w:ind w:left="5760" w:hanging="360"/>
+      </w:pPr>
+    </w:lvl>
+    <w:lvl w:ilvl="8" w:tplc="0416001B" w:tentative="1">
+      <w:start w:val="1"/>
+      <w:numFmt w:val="lowerRoman"/>
+      <w:lvlText w:val="%9."/>
+      <w:lvlJc w:val="right"/>
+      <w:pPr>
+        <w:ind w:left="6480" w:hanging="180"/>
+      </w:pPr>
+    </w:lvl>
+  </w:abstractNum>
   <w:num w:numId="1">
+    <w:abstractNumId w:val="1"/>
+  </w:num>
+  <w:num w:numId="2">
+    <w:abstractNumId w:val="2"/>
+  </w:num>
+  <w:num w:numId="3">
     <w:abstractNumId w:val="0"/>
   </w:num>
 </w:numbering>
 </file>
 
 <file path=word/styles.xml><?xml version="1.0" encoding="utf-8"?>
-<w:styles xmlns:mc="http://schemas.openxmlformats.org/markup-compatibility/2006" xmlns:r="http://schemas.openxmlformats.org/officeDocument/2006/relationships" xmlns:w="http://schemas.openxmlformats.org/wordprocessingml/2006/main" xmlns:w14="http://schemas.microsoft.com/office/word/2010/wordml" xmlns:w15="http://schemas.microsoft.com/office/word/2012/wordml" xmlns:w16cex="http://schemas.microsoft.com/office/word/2018/wordml/cex" xmlns:w16cid="http://schemas.microsoft.com/office/word/2016/wordml/cid" xmlns:w16="http://schemas.microsoft.com/office/word/2018/wordml" xmlns:w16se="http://schemas.microsoft.com/office/word/2015/wordml/symex" mc:Ignorable="w14 w15 w16se w16cid w16 w16cex">
+<w:styles xmlns:mc="http://schemas.openxmlformats.org/markup-compatibility/2006" xmlns:r="http://schemas.openxmlformats.org/officeDocument/2006/relationships" xmlns:w="http://schemas.openxmlformats.org/wordprocessingml/2006/main" xmlns:w14="http://schemas.microsoft.com/office/word/2010/wordml" xmlns:w15="http://schemas.microsoft.com/office/word/2012/wordml" xmlns:w16cid="http://schemas.microsoft.com/office/word/2016/wordml/cid" xmlns:w16se="http://schemas.microsoft.com/office/word/2015/wordml/symex" mc:Ignorable="w14 w15 w16se w16cid">
   <w:docDefaults>
     <w:rPrDefault>
       <w:rPr>
@@ -619,7 +1637,7 @@
       </w:pPr>
     </w:pPrDefault>
   </w:docDefaults>
-  <w:latentStyles w:defLockedState="0" w:defUIPriority="99" w:defSemiHidden="0" w:defUnhideWhenUsed="0" w:defQFormat="0" w:count="376">
+  <w:latentStyles w:defLockedState="0" w:defUIPriority="99" w:defSemiHidden="0" w:defUnhideWhenUsed="0" w:defQFormat="0" w:count="375">
     <w:lsdException w:name="Normal" w:uiPriority="0" w:qFormat="1"/>
     <w:lsdException w:name="heading 1" w:uiPriority="9" w:qFormat="1"/>
     <w:lsdException w:name="heading 2" w:semiHidden="1" w:uiPriority="9" w:unhideWhenUsed="1" w:qFormat="1"/>
@@ -995,19 +2013,39 @@
     <w:lsdException w:name="Smart Hyperlink" w:semiHidden="1" w:unhideWhenUsed="1"/>
     <w:lsdException w:name="Hashtag" w:semiHidden="1" w:unhideWhenUsed="1"/>
     <w:lsdException w:name="Unresolved Mention" w:semiHidden="1" w:unhideWhenUsed="1"/>
-    <w:lsdException w:name="Smart Link" w:semiHidden="1" w:unhideWhenUsed="1"/>
   </w:latentStyles>
   <w:style w:type="paragraph" w:default="1" w:styleId="Normal">
     <w:name w:val="Normal"/>
     <w:qFormat/>
   </w:style>
-  <w:style w:type="character" w:default="1" w:styleId="DefaultParagraphFont">
+  <w:style w:type="paragraph" w:styleId="Ttulo1">
+    <w:name w:val="heading 1"/>
+    <w:basedOn w:val="Normal"/>
+    <w:next w:val="Normal"/>
+    <w:link w:val="Ttulo1Char"/>
+    <w:uiPriority w:val="9"/>
+    <w:qFormat/>
+    <w:rsid w:val="007E0DB4"/>
+    <w:pPr>
+      <w:keepNext/>
+      <w:keepLines/>
+      <w:spacing w:before="240" w:after="0"/>
+      <w:outlineLvl w:val="0"/>
+    </w:pPr>
+    <w:rPr>
+      <w:rFonts w:asciiTheme="majorHAnsi" w:eastAsiaTheme="majorEastAsia" w:hAnsiTheme="majorHAnsi" w:cstheme="majorBidi"/>
+      <w:color w:val="2F5496" w:themeColor="accent1" w:themeShade="BF"/>
+      <w:sz w:val="32"/>
+      <w:szCs w:val="32"/>
+    </w:rPr>
+  </w:style>
+  <w:style w:type="character" w:default="1" w:styleId="Fontepargpadro">
     <w:name w:val="Default Paragraph Font"/>
     <w:uiPriority w:val="1"/>
     <w:semiHidden/>
     <w:unhideWhenUsed/>
   </w:style>
-  <w:style w:type="table" w:default="1" w:styleId="TableNormal">
+  <w:style w:type="table" w:default="1" w:styleId="Tabelanormal">
     <w:name w:val="Normal Table"/>
     <w:uiPriority w:val="99"/>
     <w:semiHidden/>
@@ -1022,13 +2060,13 @@
       </w:tblCellMar>
     </w:tblPr>
   </w:style>
-  <w:style w:type="numbering" w:default="1" w:styleId="NoList">
+  <w:style w:type="numbering" w:default="1" w:styleId="Semlista">
     <w:name w:val="No List"/>
     <w:uiPriority w:val="99"/>
     <w:semiHidden/>
     <w:unhideWhenUsed/>
   </w:style>
-  <w:style w:type="paragraph" w:styleId="ListParagraph">
+  <w:style w:type="paragraph" w:styleId="PargrafodaLista">
     <w:name w:val="List Paragraph"/>
     <w:basedOn w:val="Normal"/>
     <w:uiPriority w:val="34"/>
@@ -1038,6 +2076,19 @@
       <w:ind w:left="720"/>
       <w:contextualSpacing/>
     </w:pPr>
+  </w:style>
+  <w:style w:type="character" w:customStyle="1" w:styleId="Ttulo1Char">
+    <w:name w:val="Título 1 Char"/>
+    <w:basedOn w:val="Fontepargpadro"/>
+    <w:link w:val="Ttulo1"/>
+    <w:uiPriority w:val="9"/>
+    <w:rsid w:val="007E0DB4"/>
+    <w:rPr>
+      <w:rFonts w:asciiTheme="majorHAnsi" w:eastAsiaTheme="majorEastAsia" w:hAnsiTheme="majorHAnsi" w:cstheme="majorBidi"/>
+      <w:color w:val="2F5496" w:themeColor="accent1" w:themeShade="BF"/>
+      <w:sz w:val="32"/>
+      <w:szCs w:val="32"/>
+    </w:rPr>
   </w:style>
 </w:styles>
 </file>

</xml_diff>

<commit_message>
roteiro da aula de formulários
</commit_message>
<xml_diff>
--- a/roteiro_edicao-inicial-wix.docx
+++ b/roteiro_edicao-inicial-wix.docx
@@ -1442,8 +1442,572 @@
         </w:rPr>
         <w:t>CRIAR COLEÇÃO MASCULINA E FEMININO</w:t>
       </w:r>
+    </w:p>
+    <w:p>
+      <w:pPr>
+        <w:rPr>
+          <w:lang w:val="pt-BR"/>
+        </w:rPr>
+      </w:pPr>
+      <w:r>
+        <w:rPr>
+          <w:lang w:val="pt-BR"/>
+        </w:rPr>
+        <w:br w:type="page"/>
+      </w:r>
+    </w:p>
+    <w:p>
+      <w:pPr>
+        <w:rPr>
+          <w:lang w:val="pt-BR"/>
+        </w:rPr>
+      </w:pPr>
+      <w:r>
+        <w:rPr>
+          <w:lang w:val="pt-BR"/>
+        </w:rPr>
+        <w:lastRenderedPageBreak/>
+        <w:t>Formulário HTML</w:t>
+      </w:r>
+    </w:p>
+    <w:p>
+      <w:pPr>
+        <w:rPr>
+          <w:lang w:val="pt-BR"/>
+        </w:rPr>
+      </w:pPr>
+      <w:r>
+        <w:rPr>
+          <w:lang w:val="pt-BR"/>
+        </w:rPr>
+        <w:t>Campo nome</w:t>
+      </w:r>
+      <w:r>
+        <w:rPr>
+          <w:lang w:val="pt-BR"/>
+        </w:rPr>
+        <w:t xml:space="preserve"> -&gt; </w:t>
+      </w:r>
+      <w:proofErr w:type="spellStart"/>
+      <w:r>
+        <w:rPr>
+          <w:lang w:val="pt-BR"/>
+        </w:rPr>
+        <w:t>type</w:t>
+      </w:r>
+      <w:proofErr w:type="spellEnd"/>
+      <w:r>
+        <w:rPr>
+          <w:lang w:val="pt-BR"/>
+        </w:rPr>
+        <w:t xml:space="preserve"> </w:t>
+      </w:r>
+      <w:proofErr w:type="spellStart"/>
+      <w:r>
+        <w:rPr>
+          <w:lang w:val="pt-BR"/>
+        </w:rPr>
+        <w:t>text</w:t>
+      </w:r>
+      <w:proofErr w:type="spellEnd"/>
+    </w:p>
+    <w:p>
+      <w:pPr>
+        <w:rPr>
+          <w:lang w:val="pt-BR"/>
+        </w:rPr>
+      </w:pPr>
+      <w:r>
+        <w:rPr>
+          <w:lang w:val="pt-BR"/>
+        </w:rPr>
+        <w:t xml:space="preserve">Foto -&gt; </w:t>
+      </w:r>
+      <w:proofErr w:type="spellStart"/>
+      <w:r>
+        <w:rPr>
+          <w:lang w:val="pt-BR"/>
+        </w:rPr>
+        <w:t>type</w:t>
+      </w:r>
+      <w:proofErr w:type="spellEnd"/>
+      <w:r>
+        <w:rPr>
+          <w:lang w:val="pt-BR"/>
+        </w:rPr>
+        <w:t xml:space="preserve"> file</w:t>
+      </w:r>
+    </w:p>
+    <w:p>
+      <w:pPr>
+        <w:rPr>
+          <w:lang w:val="pt-BR"/>
+        </w:rPr>
+      </w:pPr>
+      <w:r>
+        <w:rPr>
+          <w:lang w:val="pt-BR"/>
+        </w:rPr>
+        <w:t xml:space="preserve">Campo idade -&gt; </w:t>
+      </w:r>
+      <w:proofErr w:type="spellStart"/>
+      <w:r>
+        <w:rPr>
+          <w:lang w:val="pt-BR"/>
+        </w:rPr>
+        <w:t>type</w:t>
+      </w:r>
+      <w:proofErr w:type="spellEnd"/>
+      <w:r>
+        <w:rPr>
+          <w:lang w:val="pt-BR"/>
+        </w:rPr>
+        <w:t xml:space="preserve"> </w:t>
+      </w:r>
+      <w:proofErr w:type="spellStart"/>
+      <w:r>
+        <w:rPr>
+          <w:lang w:val="pt-BR"/>
+        </w:rPr>
+        <w:t>number</w:t>
+      </w:r>
+      <w:proofErr w:type="spellEnd"/>
+    </w:p>
+    <w:p>
+      <w:pPr>
+        <w:rPr>
+          <w:lang w:val="pt-BR"/>
+        </w:rPr>
+      </w:pPr>
+      <w:r>
+        <w:rPr>
+          <w:lang w:val="pt-BR"/>
+        </w:rPr>
+        <w:t xml:space="preserve">Campo nascimento -&gt; </w:t>
+      </w:r>
+      <w:proofErr w:type="spellStart"/>
+      <w:r>
+        <w:rPr>
+          <w:lang w:val="pt-BR"/>
+        </w:rPr>
+        <w:t>type</w:t>
+      </w:r>
+      <w:proofErr w:type="spellEnd"/>
+      <w:r>
+        <w:rPr>
+          <w:lang w:val="pt-BR"/>
+        </w:rPr>
+        <w:t xml:space="preserve"> date</w:t>
+      </w:r>
+    </w:p>
+    <w:p>
+      <w:pPr>
+        <w:rPr>
+          <w:lang w:val="pt-BR"/>
+        </w:rPr>
+      </w:pPr>
+      <w:r>
+        <w:rPr>
+          <w:lang w:val="pt-BR"/>
+        </w:rPr>
+        <w:t xml:space="preserve">e-mail -&gt; </w:t>
+      </w:r>
+      <w:proofErr w:type="spellStart"/>
+      <w:r>
+        <w:rPr>
+          <w:lang w:val="pt-BR"/>
+        </w:rPr>
+        <w:t>type</w:t>
+      </w:r>
+      <w:proofErr w:type="spellEnd"/>
+      <w:r>
+        <w:rPr>
+          <w:lang w:val="pt-BR"/>
+        </w:rPr>
+        <w:t xml:space="preserve"> </w:t>
+      </w:r>
+      <w:proofErr w:type="spellStart"/>
+      <w:r>
+        <w:rPr>
+          <w:lang w:val="pt-BR"/>
+        </w:rPr>
+        <w:t>email</w:t>
+      </w:r>
+      <w:proofErr w:type="spellEnd"/>
+    </w:p>
+    <w:p>
+      <w:pPr>
+        <w:rPr>
+          <w:lang w:val="pt-BR"/>
+        </w:rPr>
+      </w:pPr>
+      <w:r>
+        <w:rPr>
+          <w:lang w:val="pt-BR"/>
+        </w:rPr>
+        <w:t xml:space="preserve">Cor de identificação -&gt; </w:t>
+      </w:r>
+      <w:proofErr w:type="spellStart"/>
+      <w:r>
+        <w:rPr>
+          <w:lang w:val="pt-BR"/>
+        </w:rPr>
+        <w:t>type</w:t>
+      </w:r>
+      <w:proofErr w:type="spellEnd"/>
+      <w:r>
+        <w:rPr>
+          <w:lang w:val="pt-BR"/>
+        </w:rPr>
+        <w:t xml:space="preserve"> color</w:t>
+      </w:r>
+    </w:p>
+    <w:p>
+      <w:pPr>
+        <w:rPr>
+          <w:lang w:val="pt-BR"/>
+        </w:rPr>
+      </w:pPr>
+      <w:r>
+        <w:rPr>
+          <w:lang w:val="pt-BR"/>
+        </w:rPr>
+        <w:t xml:space="preserve">Senha -&gt; </w:t>
+      </w:r>
+      <w:proofErr w:type="spellStart"/>
+      <w:r>
+        <w:rPr>
+          <w:lang w:val="pt-BR"/>
+        </w:rPr>
+        <w:t>type</w:t>
+      </w:r>
+      <w:proofErr w:type="spellEnd"/>
+      <w:r>
+        <w:rPr>
+          <w:lang w:val="pt-BR"/>
+        </w:rPr>
+        <w:t xml:space="preserve"> </w:t>
+      </w:r>
+      <w:proofErr w:type="spellStart"/>
+      <w:r>
+        <w:rPr>
+          <w:lang w:val="pt-BR"/>
+        </w:rPr>
+        <w:t>password</w:t>
+      </w:r>
+      <w:proofErr w:type="spellEnd"/>
+    </w:p>
+    <w:p>
+      <w:pPr>
+        <w:rPr>
+          <w:lang w:val="pt-BR"/>
+        </w:rPr>
+      </w:pPr>
+      <w:r>
+        <w:rPr>
+          <w:lang w:val="pt-BR"/>
+        </w:rPr>
+        <w:t xml:space="preserve">Sexo -&gt; </w:t>
+      </w:r>
+      <w:proofErr w:type="spellStart"/>
+      <w:r>
+        <w:rPr>
+          <w:lang w:val="pt-BR"/>
+        </w:rPr>
+        <w:t>type</w:t>
+      </w:r>
+      <w:proofErr w:type="spellEnd"/>
+      <w:r>
+        <w:rPr>
+          <w:lang w:val="pt-BR"/>
+        </w:rPr>
+        <w:t xml:space="preserve"> radio =&gt; </w:t>
+      </w:r>
+      <w:r>
+        <w:rPr>
+          <w:lang w:val="pt-BR"/>
+        </w:rPr>
+        <w:t>masculino, feminino e não identificado</w:t>
+      </w:r>
+    </w:p>
+    <w:p>
+      <w:pPr>
+        <w:rPr>
+          <w:lang w:val="pt-BR"/>
+        </w:rPr>
+      </w:pPr>
+      <w:r>
+        <w:rPr>
+          <w:lang w:val="pt-BR"/>
+        </w:rPr>
+        <w:t>(</w:t>
+      </w:r>
+      <w:r>
+        <w:rPr>
+          <w:lang w:val="pt-BR"/>
+        </w:rPr>
+        <w:t>quer declarar a própria identidade de gênero</w:t>
+      </w:r>
+      <w:r>
+        <w:rPr>
+          <w:lang w:val="pt-BR"/>
+        </w:rPr>
+        <w:t xml:space="preserve"> -&gt;identidade de gênero;</w:t>
+      </w:r>
+    </w:p>
+    <w:p>
+      <w:pPr>
+        <w:rPr>
+          <w:lang w:val="pt-BR"/>
+        </w:rPr>
+      </w:pPr>
       <w:bookmarkStart w:id="0" w:name="_GoBack"/>
       <w:bookmarkEnd w:id="0"/>
+      <w:r>
+        <w:rPr>
+          <w:lang w:val="pt-BR"/>
+        </w:rPr>
+        <w:t>deseja anotar a própria orientação sexual</w:t>
+      </w:r>
+      <w:r>
+        <w:rPr>
+          <w:lang w:val="pt-BR"/>
+        </w:rPr>
+        <w:t xml:space="preserve"> -&gt; orientação sexual)</w:t>
+      </w:r>
+    </w:p>
+    <w:p>
+      <w:pPr>
+        <w:rPr>
+          <w:lang w:val="pt-BR"/>
+        </w:rPr>
+      </w:pPr>
+      <w:proofErr w:type="spellStart"/>
+      <w:r>
+        <w:rPr>
+          <w:rFonts w:ascii="Arial" w:hAnsi="Arial" w:cs="Arial"/>
+          <w:sz w:val="27"/>
+          <w:szCs w:val="27"/>
+          <w:shd w:val="clear" w:color="auto" w:fill="FFFFFF"/>
+        </w:rPr>
+        <w:t>Existe</w:t>
+      </w:r>
+      <w:proofErr w:type="spellEnd"/>
+      <w:r>
+        <w:rPr>
+          <w:rFonts w:ascii="Arial" w:hAnsi="Arial" w:cs="Arial"/>
+          <w:sz w:val="27"/>
+          <w:szCs w:val="27"/>
+          <w:shd w:val="clear" w:color="auto" w:fill="FFFFFF"/>
+        </w:rPr>
+        <w:t xml:space="preserve"> a </w:t>
+      </w:r>
+      <w:proofErr w:type="spellStart"/>
+      <w:r>
+        <w:rPr>
+          <w:rFonts w:ascii="Arial" w:hAnsi="Arial" w:cs="Arial"/>
+          <w:sz w:val="27"/>
+          <w:szCs w:val="27"/>
+          <w:shd w:val="clear" w:color="auto" w:fill="FFFFFF"/>
+        </w:rPr>
+        <w:t>necessidade</w:t>
+      </w:r>
+      <w:proofErr w:type="spellEnd"/>
+      <w:r>
+        <w:rPr>
+          <w:rFonts w:ascii="Arial" w:hAnsi="Arial" w:cs="Arial"/>
+          <w:sz w:val="27"/>
+          <w:szCs w:val="27"/>
+          <w:shd w:val="clear" w:color="auto" w:fill="FFFFFF"/>
+        </w:rPr>
+        <w:t xml:space="preserve"> de </w:t>
+      </w:r>
+      <w:proofErr w:type="spellStart"/>
+      <w:r>
+        <w:rPr>
+          <w:rFonts w:ascii="Arial" w:hAnsi="Arial" w:cs="Arial"/>
+          <w:sz w:val="27"/>
+          <w:szCs w:val="27"/>
+          <w:shd w:val="clear" w:color="auto" w:fill="FFFFFF"/>
+        </w:rPr>
+        <w:t>fazer</w:t>
+      </w:r>
+      <w:proofErr w:type="spellEnd"/>
+      <w:r>
+        <w:rPr>
+          <w:rFonts w:ascii="Arial" w:hAnsi="Arial" w:cs="Arial"/>
+          <w:sz w:val="27"/>
+          <w:szCs w:val="27"/>
+          <w:shd w:val="clear" w:color="auto" w:fill="FFFFFF"/>
+        </w:rPr>
+        <w:t xml:space="preserve"> </w:t>
+      </w:r>
+      <w:proofErr w:type="spellStart"/>
+      <w:r>
+        <w:rPr>
+          <w:rFonts w:ascii="Arial" w:hAnsi="Arial" w:cs="Arial"/>
+          <w:sz w:val="27"/>
+          <w:szCs w:val="27"/>
+          <w:shd w:val="clear" w:color="auto" w:fill="FFFFFF"/>
+        </w:rPr>
+        <w:t>essa</w:t>
+      </w:r>
+      <w:proofErr w:type="spellEnd"/>
+      <w:r>
+        <w:rPr>
+          <w:rFonts w:ascii="Arial" w:hAnsi="Arial" w:cs="Arial"/>
+          <w:sz w:val="27"/>
+          <w:szCs w:val="27"/>
+          <w:shd w:val="clear" w:color="auto" w:fill="FFFFFF"/>
+        </w:rPr>
+        <w:t xml:space="preserve"> </w:t>
+      </w:r>
+      <w:proofErr w:type="spellStart"/>
+      <w:r>
+        <w:rPr>
+          <w:rFonts w:ascii="Arial" w:hAnsi="Arial" w:cs="Arial"/>
+          <w:sz w:val="27"/>
+          <w:szCs w:val="27"/>
+          <w:shd w:val="clear" w:color="auto" w:fill="FFFFFF"/>
+        </w:rPr>
+        <w:t>pergunta</w:t>
+      </w:r>
+      <w:proofErr w:type="spellEnd"/>
+      <w:r>
+        <w:rPr>
+          <w:rFonts w:ascii="Arial" w:hAnsi="Arial" w:cs="Arial"/>
+          <w:sz w:val="27"/>
+          <w:szCs w:val="27"/>
+          <w:shd w:val="clear" w:color="auto" w:fill="FFFFFF"/>
+        </w:rPr>
+        <w:t>?</w:t>
+      </w:r>
+    </w:p>
+    <w:p>
+      <w:pPr>
+        <w:rPr>
+          <w:lang w:val="pt-BR"/>
+        </w:rPr>
+      </w:pPr>
+      <w:r>
+        <w:rPr>
+          <w:lang w:val="pt-BR"/>
+        </w:rPr>
+        <w:t xml:space="preserve">Termos e Condições de Uso -&gt; </w:t>
+      </w:r>
+      <w:proofErr w:type="spellStart"/>
+      <w:r>
+        <w:rPr>
+          <w:lang w:val="pt-BR"/>
+        </w:rPr>
+        <w:t>type</w:t>
+      </w:r>
+      <w:proofErr w:type="spellEnd"/>
+      <w:r>
+        <w:rPr>
+          <w:lang w:val="pt-BR"/>
+        </w:rPr>
+        <w:t xml:space="preserve"> </w:t>
+      </w:r>
+      <w:proofErr w:type="spellStart"/>
+      <w:r>
+        <w:rPr>
+          <w:lang w:val="pt-BR"/>
+        </w:rPr>
+        <w:t>checkbox</w:t>
+      </w:r>
+      <w:proofErr w:type="spellEnd"/>
+    </w:p>
+    <w:p>
+      <w:pPr>
+        <w:rPr>
+          <w:lang w:val="pt-BR"/>
+        </w:rPr>
+      </w:pPr>
+      <w:r>
+        <w:rPr>
+          <w:lang w:val="pt-BR"/>
+        </w:rPr>
+        <w:t xml:space="preserve">UF -&gt; </w:t>
+      </w:r>
+      <w:proofErr w:type="spellStart"/>
+      <w:r>
+        <w:rPr>
+          <w:lang w:val="pt-BR"/>
+        </w:rPr>
+        <w:t>select</w:t>
+      </w:r>
+      <w:proofErr w:type="spellEnd"/>
+    </w:p>
+    <w:p>
+      <w:pPr>
+        <w:rPr>
+          <w:lang w:val="pt-BR"/>
+        </w:rPr>
+      </w:pPr>
+      <w:r>
+        <w:rPr>
+          <w:lang w:val="pt-BR"/>
+        </w:rPr>
+        <w:t xml:space="preserve">Observações -&gt; </w:t>
+      </w:r>
+      <w:proofErr w:type="spellStart"/>
+      <w:r>
+        <w:rPr>
+          <w:lang w:val="pt-BR"/>
+        </w:rPr>
+        <w:t>textarea</w:t>
+      </w:r>
+      <w:proofErr w:type="spellEnd"/>
+    </w:p>
+    <w:p>
+      <w:pPr>
+        <w:rPr>
+          <w:lang w:val="pt-BR"/>
+        </w:rPr>
+      </w:pPr>
+      <w:r>
+        <w:rPr>
+          <w:lang w:val="pt-BR"/>
+        </w:rPr>
+        <w:t xml:space="preserve">Enviar -&gt; </w:t>
+      </w:r>
+      <w:proofErr w:type="spellStart"/>
+      <w:r>
+        <w:rPr>
+          <w:lang w:val="pt-BR"/>
+        </w:rPr>
+        <w:t>button</w:t>
+      </w:r>
+      <w:proofErr w:type="spellEnd"/>
+      <w:r>
+        <w:rPr>
+          <w:lang w:val="pt-BR"/>
+        </w:rPr>
+        <w:t xml:space="preserve"> </w:t>
+      </w:r>
+      <w:proofErr w:type="spellStart"/>
+      <w:r>
+        <w:rPr>
+          <w:lang w:val="pt-BR"/>
+        </w:rPr>
+        <w:t>type</w:t>
+      </w:r>
+      <w:proofErr w:type="spellEnd"/>
+      <w:r>
+        <w:rPr>
+          <w:lang w:val="pt-BR"/>
+        </w:rPr>
+        <w:t xml:space="preserve"> </w:t>
+      </w:r>
+      <w:proofErr w:type="spellStart"/>
+      <w:r>
+        <w:rPr>
+          <w:lang w:val="pt-BR"/>
+        </w:rPr>
+        <w:t>submit</w:t>
+      </w:r>
+      <w:proofErr w:type="spellEnd"/>
     </w:p>
     <w:sectPr>
       <w:pgSz w:w="12240" w:h="15840"/>

</xml_diff>